<commit_message>
Arreglo Cálculo Prob Escalera Real
</commit_message>
<xml_diff>
--- a/documentacion/PokerHelper.docx
+++ b/documentacion/PokerHelper.docx
@@ -245,6 +245,34 @@
         <w:t>Obtención de las probabilidades:</w:t>
       </w:r>
     </w:p>
+    <w:p/>
+    <w:p>
+      <w:r>
+        <w:t>Calc Prob Escalera Real</w:t>
+      </w:r>
+      <w:r>
+        <w:t>, mediante distribución hipergeómetrica</w:t>
+      </w:r>
+    </w:p>
+    <w:p>
+      <w:r>
+        <w:t>Obtención todas combinaciones posibles</w:t>
+      </w:r>
+    </w:p>
+    <w:p>
+      <w:r>
+        <w:t>Obtenemos todas las combinaciones posibles de que salgan nuestras cartas</w:t>
+      </w:r>
+    </w:p>
+    <w:p>
+      <w:r>
+        <w:t>Obtenemos todas las posibles combinaciones de cartas que no nos interesan, por ejemplo si necesitamos 3 cartas y quedan por salir 5, todas las combinaciones de cartas que pueden salir en esas 2 cartas con todas las cartas que quedan.</w:t>
+      </w:r>
+      <w:r>
+        <w:t xml:space="preserve"> Realmente esta es la fórmula hipergeométrica.</w:t>
+      </w:r>
+    </w:p>
+    <w:p/>
     <w:p>
       <w:r>
         <w:t>D</w:t>
@@ -312,11 +340,12 @@
         <m:oMath>
           <m:r>
             <m:rPr>
-              <m:sty m:val="bi"/>
+              <m:nor/>
             </m:rPr>
             <w:rPr>
               <w:rStyle w:val="Textodelmarcadordeposicin"/>
               <w:rFonts w:ascii="Cambria Math" w:hAnsi="Cambria Math"/>
+              <w:b/>
             </w:rPr>
             <m:t>P</m:t>
           </m:r>
@@ -335,11 +364,12 @@
             <m:e>
               <m:r>
                 <m:rPr>
-                  <m:sty m:val="bi"/>
+                  <m:nor/>
                 </m:rPr>
                 <w:rPr>
                   <w:rStyle w:val="Textodelmarcadordeposicin"/>
                   <w:rFonts w:ascii="Cambria Math" w:hAnsi="Cambria Math"/>
+                  <w:b/>
                 </w:rPr>
                 <m:t>X=k</m:t>
               </m:r>
@@ -347,11 +377,12 @@
           </m:d>
           <m:r>
             <m:rPr>
-              <m:sty m:val="bi"/>
+              <m:nor/>
             </m:rPr>
             <w:rPr>
               <w:rStyle w:val="Textodelmarcadordeposicin"/>
               <w:rFonts w:ascii="Cambria Math" w:hAnsi="Cambria Math"/>
+              <w:b/>
             </w:rPr>
             <m:t>=</m:t>
           </m:r>
@@ -395,11 +426,12 @@
                     <m:num>
                       <m:r>
                         <m:rPr>
-                          <m:sty m:val="bi"/>
+                          <m:nor/>
                         </m:rPr>
                         <w:rPr>
                           <w:rStyle w:val="Textodelmarcadordeposicin"/>
                           <w:rFonts w:ascii="Cambria Math" w:hAnsi="Cambria Math"/>
+                          <w:b/>
                         </w:rPr>
                         <m:t>K</m:t>
                       </m:r>
@@ -416,11 +448,12 @@
                     <m:den>
                       <m:r>
                         <m:rPr>
-                          <m:sty m:val="bi"/>
+                          <m:nor/>
                         </m:rPr>
                         <w:rPr>
                           <w:rStyle w:val="Textodelmarcadordeposicin"/>
                           <w:rFonts w:ascii="Cambria Math" w:hAnsi="Cambria Math"/>
+                          <w:b/>
                         </w:rPr>
                         <m:t>k</m:t>
                       </m:r>
@@ -465,11 +498,12 @@
                     <m:num>
                       <m:r>
                         <m:rPr>
-                          <m:sty m:val="bi"/>
+                          <m:nor/>
                         </m:rPr>
                         <w:rPr>
                           <w:rStyle w:val="Textodelmarcadordeposicin"/>
                           <w:rFonts w:ascii="Cambria Math" w:hAnsi="Cambria Math"/>
+                          <w:b/>
                         </w:rPr>
                         <m:t>N-K</m:t>
                       </m:r>
@@ -486,11 +520,12 @@
                     <m:den>
                       <m:r>
                         <m:rPr>
-                          <m:sty m:val="bi"/>
+                          <m:nor/>
                         </m:rPr>
                         <w:rPr>
                           <w:rStyle w:val="Textodelmarcadordeposicin"/>
                           <w:rFonts w:ascii="Cambria Math" w:hAnsi="Cambria Math"/>
+                          <w:b/>
                         </w:rPr>
                         <m:t>n-k</m:t>
                       </m:r>
@@ -546,11 +581,12 @@
                     <m:num>
                       <m:r>
                         <m:rPr>
-                          <m:sty m:val="bi"/>
+                          <m:nor/>
                         </m:rPr>
                         <w:rPr>
                           <w:rStyle w:val="Textodelmarcadordeposicin"/>
                           <w:rFonts w:ascii="Cambria Math" w:hAnsi="Cambria Math"/>
+                          <w:b/>
                         </w:rPr>
                         <m:t>N</m:t>
                       </m:r>
@@ -567,11 +603,12 @@
                     <m:den>
                       <m:r>
                         <m:rPr>
-                          <m:sty m:val="bi"/>
+                          <m:nor/>
                         </m:rPr>
                         <w:rPr>
                           <w:rStyle w:val="Textodelmarcadordeposicin"/>
                           <w:rFonts w:ascii="Cambria Math" w:hAnsi="Cambria Math"/>
+                          <w:b/>
                         </w:rPr>
                         <m:t>n</m:t>
                       </m:r>
@@ -1852,6 +1889,23 @@
 </file>
 
 <file path=customXml/item1.xml><?xml version="1.0" encoding="utf-8"?>
+<p:properties xmlns:p="http://schemas.microsoft.com/office/2006/metadata/properties" xmlns:xsi="http://www.w3.org/2001/XMLSchema-instance" xmlns:pc="http://schemas.microsoft.com/office/infopath/2007/PartnerControls">
+  <documentManagement>
+    <_activity xmlns="c9a8048f-3bed-4260-8681-2f58b18bffbb" xsi:nil="true"/>
+  </documentManagement>
+</p:properties>
+</file>
+
+<file path=customXml/item2.xml><?xml version="1.0" encoding="utf-8"?>
+<?mso-contentType ?>
+<FormTemplates xmlns="http://schemas.microsoft.com/sharepoint/v3/contenttype/forms">
+  <Display>DocumentLibraryForm</Display>
+  <Edit>DocumentLibraryForm</Edit>
+  <New>DocumentLibraryForm</New>
+</FormTemplates>
+</file>
+
+<file path=customXml/item3.xml><?xml version="1.0" encoding="utf-8"?>
 <ct:contentTypeSchema xmlns:ct="http://schemas.microsoft.com/office/2006/metadata/contentType" xmlns:ma="http://schemas.microsoft.com/office/2006/metadata/properties/metaAttributes" ct:_="" ma:_="" ma:contentTypeName="Documento" ma:contentTypeID="0x0101007983D19A064AA94B8192971224DB06E7" ma:contentTypeVersion="6" ma:contentTypeDescription="Crear nuevo documento." ma:contentTypeScope="" ma:versionID="a9d54694e8e8ebdf27d91ff44804161e">
   <xsd:schema xmlns:xsd="http://www.w3.org/2001/XMLSchema" xmlns:xs="http://www.w3.org/2001/XMLSchema" xmlns:p="http://schemas.microsoft.com/office/2006/metadata/properties" xmlns:ns3="c9a8048f-3bed-4260-8681-2f58b18bffbb" targetNamespace="http://schemas.microsoft.com/office/2006/metadata/properties" ma:root="true" ma:fieldsID="14c99db01c53ddc30d694f58c2d4cd88" ns3:_="">
     <xsd:import namespace="c9a8048f-3bed-4260-8681-2f58b18bffbb"/>
@@ -2007,28 +2061,29 @@
 </ct:contentTypeSchema>
 </file>
 
-<file path=customXml/item2.xml><?xml version="1.0" encoding="utf-8"?>
-<?mso-contentType ?>
-<FormTemplates xmlns="http://schemas.microsoft.com/sharepoint/v3/contenttype/forms">
-  <Display>DocumentLibraryForm</Display>
-  <Edit>DocumentLibraryForm</Edit>
-  <New>DocumentLibraryForm</New>
-</FormTemplates>
-</file>
-
-<file path=customXml/item3.xml><?xml version="1.0" encoding="utf-8"?>
-<p:properties xmlns:p="http://schemas.microsoft.com/office/2006/metadata/properties" xmlns:xsi="http://www.w3.org/2001/XMLSchema-instance" xmlns:pc="http://schemas.microsoft.com/office/infopath/2007/PartnerControls">
-  <documentManagement>
-    <_activity xmlns="c9a8048f-3bed-4260-8681-2f58b18bffbb" xsi:nil="true"/>
-  </documentManagement>
-</p:properties>
-</file>
-
 <file path=customXml/item4.xml><?xml version="1.0" encoding="utf-8"?>
 <b:Sources xmlns:b="http://schemas.openxmlformats.org/officeDocument/2006/bibliography" xmlns="http://schemas.openxmlformats.org/officeDocument/2006/bibliography" SelectedStyle="\APASixthEditionOfficeOnline.xsl" StyleName="APA" Version="6"/>
 </file>
 
 <file path=customXml/itemProps1.xml><?xml version="1.0" encoding="utf-8"?>
+<ds:datastoreItem xmlns:ds="http://schemas.openxmlformats.org/officeDocument/2006/customXml" ds:itemID="{9994410F-3717-4C73-885F-98287C068A35}">
+  <ds:schemaRefs>
+    <ds:schemaRef ds:uri="http://schemas.microsoft.com/office/2006/metadata/properties"/>
+    <ds:schemaRef ds:uri="http://schemas.microsoft.com/office/infopath/2007/PartnerControls"/>
+    <ds:schemaRef ds:uri="c9a8048f-3bed-4260-8681-2f58b18bffbb"/>
+  </ds:schemaRefs>
+</ds:datastoreItem>
+</file>
+
+<file path=customXml/itemProps2.xml><?xml version="1.0" encoding="utf-8"?>
+<ds:datastoreItem xmlns:ds="http://schemas.openxmlformats.org/officeDocument/2006/customXml" ds:itemID="{46B831F0-3F6D-4F3C-A82F-AB698C74F02A}">
+  <ds:schemaRefs>
+    <ds:schemaRef ds:uri="http://schemas.microsoft.com/sharepoint/v3/contenttype/forms"/>
+  </ds:schemaRefs>
+</ds:datastoreItem>
+</file>
+
+<file path=customXml/itemProps3.xml><?xml version="1.0" encoding="utf-8"?>
 <ds:datastoreItem xmlns:ds="http://schemas.openxmlformats.org/officeDocument/2006/customXml" ds:itemID="{2B0EF152-4E16-44EE-B7CA-693D150096CB}">
   <ds:schemaRefs>
     <ds:schemaRef ds:uri="http://schemas.microsoft.com/office/2006/metadata/contentType"/>
@@ -2046,24 +2101,6 @@
 </ds:datastoreItem>
 </file>
 
-<file path=customXml/itemProps2.xml><?xml version="1.0" encoding="utf-8"?>
-<ds:datastoreItem xmlns:ds="http://schemas.openxmlformats.org/officeDocument/2006/customXml" ds:itemID="{46B831F0-3F6D-4F3C-A82F-AB698C74F02A}">
-  <ds:schemaRefs>
-    <ds:schemaRef ds:uri="http://schemas.microsoft.com/sharepoint/v3/contenttype/forms"/>
-  </ds:schemaRefs>
-</ds:datastoreItem>
-</file>
-
-<file path=customXml/itemProps3.xml><?xml version="1.0" encoding="utf-8"?>
-<ds:datastoreItem xmlns:ds="http://schemas.openxmlformats.org/officeDocument/2006/customXml" ds:itemID="{9994410F-3717-4C73-885F-98287C068A35}">
-  <ds:schemaRefs>
-    <ds:schemaRef ds:uri="http://schemas.microsoft.com/office/2006/metadata/properties"/>
-    <ds:schemaRef ds:uri="http://schemas.microsoft.com/office/infopath/2007/PartnerControls"/>
-    <ds:schemaRef ds:uri="c9a8048f-3bed-4260-8681-2f58b18bffbb"/>
-  </ds:schemaRefs>
-</ds:datastoreItem>
-</file>
-
 <file path=customXml/itemProps4.xml><?xml version="1.0" encoding="utf-8"?>
 <ds:datastoreItem xmlns:ds="http://schemas.openxmlformats.org/officeDocument/2006/customXml" ds:itemID="{7732C11A-9419-4618-B5DB-8553573FAE81}">
   <ds:schemaRefs>

</xml_diff>

<commit_message>
Fase muy Beta del modelo
Debo arreglar por completo model.py
</commit_message>
<xml_diff>
--- a/documentacion/PokerHelper.docx
+++ b/documentacion/PokerHelper.docx
@@ -1,6 +1,6 @@
 
 <file path=word/document.xml><?xml version="1.0" encoding="utf-8"?>
-<w:document xmlns:wpc="http://schemas.microsoft.com/office/word/2010/wordprocessingCanvas" xmlns:cx="http://schemas.microsoft.com/office/drawing/2014/chartex" xmlns:cx1="http://schemas.microsoft.com/office/drawing/2015/9/8/chartex" xmlns:cx2="http://schemas.microsoft.com/office/drawing/2015/10/21/chartex" xmlns:cx3="http://schemas.microsoft.com/office/drawing/2016/5/9/chartex" xmlns:cx4="http://schemas.microsoft.com/office/drawing/2016/5/10/chartex" xmlns:cx5="http://schemas.microsoft.com/office/drawing/2016/5/11/chartex" xmlns:cx6="http://schemas.microsoft.com/office/drawing/2016/5/12/chartex" xmlns:cx7="http://schemas.microsoft.com/office/drawing/2016/5/13/chartex" xmlns:cx8="http://schemas.microsoft.com/office/drawing/2016/5/14/chartex" xmlns:mc="http://schemas.openxmlformats.org/markup-compatibility/2006" xmlns:aink="http://schemas.microsoft.com/office/drawing/2016/ink" xmlns:am3d="http://schemas.microsoft.com/office/drawing/2017/model3d" xmlns:o="urn:schemas-microsoft-com:office:office" xmlns:oel="http://schemas.microsoft.com/office/2019/extlst" xmlns:r="http://schemas.openxmlformats.org/officeDocument/2006/relationships" xmlns:m="http://schemas.openxmlformats.org/officeDocument/2006/math" xmlns:v="urn:schemas-microsoft-com:vml" xmlns:wp14="http://schemas.microsoft.com/office/word/2010/wordprocessingDrawing" xmlns:wp="http://schemas.openxmlformats.org/drawingml/2006/wordprocessingDrawing" xmlns:w10="urn:schemas-microsoft-com:office:word" xmlns:w="http://schemas.openxmlformats.org/wordprocessingml/2006/main" xmlns:w14="http://schemas.microsoft.com/office/word/2010/wordml" xmlns:w15="http://schemas.microsoft.com/office/word/2012/wordml" xmlns:w16cex="http://schemas.microsoft.com/office/word/2018/wordml/cex" xmlns:w16cid="http://schemas.microsoft.com/office/word/2016/wordml/cid" xmlns:w16="http://schemas.microsoft.com/office/word/2018/wordml" xmlns:w16du="http://schemas.microsoft.com/office/word/2023/wordml/word16du" xmlns:w16sdtdh="http://schemas.microsoft.com/office/word/2020/wordml/sdtdatahash" xmlns:w16se="http://schemas.microsoft.com/office/word/2015/wordml/symex" xmlns:wpg="http://schemas.microsoft.com/office/word/2010/wordprocessingGroup" xmlns:wpi="http://schemas.microsoft.com/office/word/2010/wordprocessingInk" xmlns:wne="http://schemas.microsoft.com/office/word/2006/wordml" xmlns:wps="http://schemas.microsoft.com/office/word/2010/wordprocessingShape" mc:Ignorable="w14 w15 w16se w16cid w16 w16cex w16sdtdh w16du wp14">
+<w:document xmlns:wpc="http://schemas.microsoft.com/office/word/2010/wordprocessingCanvas" xmlns:cx="http://schemas.microsoft.com/office/drawing/2014/chartex" xmlns:mc="http://schemas.openxmlformats.org/markup-compatibility/2006" xmlns:o="urn:schemas-microsoft-com:office:office" xmlns:r="http://schemas.openxmlformats.org/officeDocument/2006/relationships" xmlns:m="http://schemas.openxmlformats.org/officeDocument/2006/math" xmlns:v="urn:schemas-microsoft-com:vml" xmlns:wp14="http://schemas.microsoft.com/office/word/2010/wordprocessingDrawing" xmlns:wp="http://schemas.openxmlformats.org/drawingml/2006/wordprocessingDrawing" xmlns:w10="urn:schemas-microsoft-com:office:word" xmlns:w="http://schemas.openxmlformats.org/wordprocessingml/2006/main" xmlns:w14="http://schemas.microsoft.com/office/word/2010/wordml" xmlns:w15="http://schemas.microsoft.com/office/word/2012/wordml" xmlns:w16se="http://schemas.microsoft.com/office/word/2015/wordml/symex" xmlns:wpg="http://schemas.microsoft.com/office/word/2010/wordprocessingGroup" xmlns:wpi="http://schemas.microsoft.com/office/word/2010/wordprocessingInk" xmlns:wne="http://schemas.microsoft.com/office/word/2006/wordml" xmlns:wps="http://schemas.microsoft.com/office/word/2010/wordprocessingShape" mc:Ignorable="w14 w15 w16se wp14">
   <w:body>
     <w:p>
       <w:pPr>
@@ -16,16 +16,31 @@
     <w:p/>
     <w:p/>
     <w:p>
-      <w:fldSimple w:instr=" INDEX \c &quot;2&quot; \z &quot;3082&quot; ">
-        <w:r>
-          <w:rPr>
-            <w:b/>
-            <w:bCs/>
-            <w:noProof/>
-          </w:rPr>
-          <w:t>No se encuentran entradas de índice.</w:t>
-        </w:r>
-      </w:fldSimple>
+      <w:r>
+        <w:fldChar w:fldCharType="begin"/>
+      </w:r>
+      <w:r>
+        <w:instrText xml:space="preserve"> INDEX \c "2" \z "3082" </w:instrText>
+      </w:r>
+      <w:r>
+        <w:fldChar w:fldCharType="separate"/>
+      </w:r>
+      <w:r>
+        <w:rPr>
+          <w:b/>
+          <w:bCs/>
+          <w:noProof/>
+        </w:rPr>
+        <w:t>No se encuentran entradas de índice.</w:t>
+      </w:r>
+      <w:r>
+        <w:rPr>
+          <w:b/>
+          <w:bCs/>
+          <w:noProof/>
+        </w:rPr>
+        <w:fldChar w:fldCharType="end"/>
+      </w:r>
     </w:p>
     <w:p/>
     <w:p/>
@@ -79,8 +94,13 @@
       </w:r>
       <w:proofErr w:type="spellEnd"/>
       <w:r>
-        <w:t>’ em</w:t>
-      </w:r>
+        <w:t xml:space="preserve">’ </w:t>
+      </w:r>
+      <w:proofErr w:type="spellStart"/>
+      <w:r>
+        <w:t>em</w:t>
+      </w:r>
+      <w:proofErr w:type="spellEnd"/>
       <w:r>
         <w:t xml:space="preserve"> de la manera más optima posible. </w:t>
       </w:r>
@@ -145,7 +165,15 @@
       </w:r>
       <w:proofErr w:type="spellEnd"/>
       <w:r>
-        <w:t xml:space="preserve"> decidirá como avanza tu partida mediante </w:t>
+        <w:t xml:space="preserve"> decidirá </w:t>
+      </w:r>
+      <w:proofErr w:type="spellStart"/>
+      <w:r>
+        <w:t>como</w:t>
+      </w:r>
+      <w:proofErr w:type="spellEnd"/>
+      <w:r>
+        <w:t xml:space="preserve"> avanza tu partida mediante </w:t>
       </w:r>
       <w:r>
         <w:t>mensajes, que te aconsejan como jugar. Seguir</w:t>
@@ -199,6 +227,77 @@
         <w:pStyle w:val="Ttulo2"/>
       </w:pPr>
     </w:p>
+    <w:p>
+      <w:pPr>
+        <w:pStyle w:val="Ttulo2"/>
+      </w:pPr>
+      <w:r>
+        <w:t>Repositorio</w:t>
+      </w:r>
+    </w:p>
+    <w:p>
+      <w:r>
+        <w:t>Este repositorio es una especie de diario de mi proceso en el desarrollo de esta aplicación, por tanto, aquí quiero que esté reflejado todo el trabajo</w:t>
+      </w:r>
+      <w:r>
+        <w:t xml:space="preserve"> realizado durante el tiempo</w:t>
+      </w:r>
+      <w:r>
+        <w:t>.</w:t>
+      </w:r>
+    </w:p>
+    <w:p>
+      <w:r>
+        <w:t>Este repositorio está dividido en 2 partes, la parte de java, donde se realizan todos los cálculos y la toma de decisiones en cuanto a la partida de póker y la parte de Python,</w:t>
+      </w:r>
+      <w:r>
+        <w:t xml:space="preserve"> donde se realiza todo el</w:t>
+      </w:r>
+      <w:r>
+        <w:t xml:space="preserve"> modelado del sistema de visión por computador y donde se analiza la ventana donde el usuario esté jugando al póker</w:t>
+      </w:r>
+      <w:r>
+        <w:t>.</w:t>
+      </w:r>
+      <w:r>
+        <w:t xml:space="preserve"> </w:t>
+      </w:r>
+      <w:r>
+        <w:t>Esta segunda es la que sirve de</w:t>
+      </w:r>
+      <w:r>
+        <w:t xml:space="preserve"> información a la parte de java para que sea capaz de enviar decisiones al jugador de manera automática.</w:t>
+      </w:r>
+    </w:p>
+    <w:p>
+      <w:r>
+        <w:lastRenderedPageBreak/>
+        <w:t xml:space="preserve">Como he dicho antes, quiero dejar reflejado todo el trabajo, por </w:t>
+      </w:r>
+      <w:r>
+        <w:t>tanto,</w:t>
+      </w:r>
+      <w:r>
+        <w:t xml:space="preserve"> también he mantenido todos los </w:t>
+      </w:r>
+      <w:proofErr w:type="spellStart"/>
+      <w:r>
+        <w:t>DataSets</w:t>
+      </w:r>
+      <w:proofErr w:type="spellEnd"/>
+      <w:r>
+        <w:t xml:space="preserve"> utilizados para el aprendizaje del modelo, con sus respectivos autores, ya que no son </w:t>
+      </w:r>
+      <w:r>
+        <w:t>míos</w:t>
+      </w:r>
+      <w:r>
+        <w:t>.</w:t>
+      </w:r>
+      <w:bookmarkStart w:id="0" w:name="_GoBack"/>
+      <w:bookmarkEnd w:id="0"/>
+    </w:p>
+    <w:p/>
     <w:p>
       <w:pPr>
         <w:pStyle w:val="Ttulo2"/>
@@ -288,7 +387,6 @@
     <w:p>
       <w:proofErr w:type="spellStart"/>
       <w:r>
-        <w:lastRenderedPageBreak/>
         <w:t>Check</w:t>
       </w:r>
       <w:proofErr w:type="spellEnd"/>
@@ -498,7 +596,6 @@
                       </m:ctrlPr>
                     </m:num>
                     <m:den>
-                      <w:proofErr w:type="spellStart"/>
                       <m:r>
                         <m:rPr>
                           <m:nor/>
@@ -512,7 +609,6 @@
                         </w:rPr>
                         <m:t>k</m:t>
                       </m:r>
-                      <w:proofErr w:type="spellEnd"/>
                       <m:ctrlPr>
                         <w:rPr>
                           <w:rStyle w:val="Textodelmarcadordeposicin"/>
@@ -584,7 +680,6 @@
                       </m:ctrlPr>
                     </m:num>
                     <m:den>
-                      <w:proofErr w:type="spellStart"/>
                       <m:r>
                         <m:rPr>
                           <m:nor/>
@@ -598,7 +693,6 @@
                         </w:rPr>
                         <m:t>n-k</m:t>
                       </m:r>
-                      <w:proofErr w:type="spellEnd"/>
                       <m:ctrlPr>
                         <w:rPr>
                           <w:rStyle w:val="Textodelmarcadordeposicin"/>
@@ -683,7 +777,6 @@
                       </m:ctrlPr>
                     </m:num>
                     <m:den>
-                      <w:proofErr w:type="spellStart"/>
                       <m:r>
                         <m:rPr>
                           <m:nor/>
@@ -697,7 +790,6 @@
                         </w:rPr>
                         <m:t>n</m:t>
                       </m:r>
-                      <w:proofErr w:type="spellEnd"/>
                       <m:ctrlPr>
                         <w:rPr>
                           <w:rStyle w:val="Textodelmarcadordeposicin"/>
@@ -786,6 +878,7 @@
     </w:p>
     <w:p>
       <w:r>
+        <w:lastRenderedPageBreak/>
         <w:t xml:space="preserve">P = </w:t>
       </w:r>
       <w:r>
@@ -819,10 +912,22 @@
     </w:p>
     <w:p>
       <w:pPr>
+        <w:pStyle w:val="Ttulo2"/>
         <w:rPr>
           <w:rFonts w:eastAsiaTheme="minorEastAsia"/>
         </w:rPr>
       </w:pPr>
+      <w:r>
+        <w:rPr>
+          <w:rFonts w:eastAsiaTheme="minorEastAsia"/>
+        </w:rPr>
+        <w:t>Detección de cartas</w:t>
+      </w:r>
+    </w:p>
+    <w:p>
+      <w:r>
+        <w:t>El programa detectará automáticamente las cartas de la mesa mediante visión por computador, estas serán obtenidas mediante un modelo de aprendizaje.</w:t>
+      </w:r>
     </w:p>
     <w:sectPr>
       <w:pgSz w:w="11906" w:h="16838"/>
@@ -835,7 +940,7 @@
 </file>
 
 <file path=word/styles.xml><?xml version="1.0" encoding="utf-8"?>
-<w:styles xmlns:mc="http://schemas.openxmlformats.org/markup-compatibility/2006" xmlns:r="http://schemas.openxmlformats.org/officeDocument/2006/relationships" xmlns:w="http://schemas.openxmlformats.org/wordprocessingml/2006/main" xmlns:w14="http://schemas.microsoft.com/office/word/2010/wordml" xmlns:w15="http://schemas.microsoft.com/office/word/2012/wordml" xmlns:w16cex="http://schemas.microsoft.com/office/word/2018/wordml/cex" xmlns:w16cid="http://schemas.microsoft.com/office/word/2016/wordml/cid" xmlns:w16="http://schemas.microsoft.com/office/word/2018/wordml" xmlns:w16du="http://schemas.microsoft.com/office/word/2023/wordml/word16du" xmlns:w16sdtdh="http://schemas.microsoft.com/office/word/2020/wordml/sdtdatahash" xmlns:w16se="http://schemas.microsoft.com/office/word/2015/wordml/symex" mc:Ignorable="w14 w15 w16se w16cid w16 w16cex w16sdtdh w16du">
+<w:styles xmlns:mc="http://schemas.openxmlformats.org/markup-compatibility/2006" xmlns:r="http://schemas.openxmlformats.org/officeDocument/2006/relationships" xmlns:w="http://schemas.openxmlformats.org/wordprocessingml/2006/main" xmlns:w14="http://schemas.microsoft.com/office/word/2010/wordml" xmlns:w15="http://schemas.microsoft.com/office/word/2012/wordml" xmlns:w16se="http://schemas.microsoft.com/office/word/2015/wordml/symex" mc:Ignorable="w14 w15 w16se">
   <w:docDefaults>
     <w:rPrDefault>
       <w:rPr>
@@ -853,7 +958,7 @@
       </w:pPr>
     </w:pPrDefault>
   </w:docDefaults>
-  <w:latentStyles w:defLockedState="0" w:defUIPriority="99" w:defSemiHidden="0" w:defUnhideWhenUsed="0" w:defQFormat="0" w:count="376">
+  <w:latentStyles w:defLockedState="0" w:defUIPriority="99" w:defSemiHidden="0" w:defUnhideWhenUsed="0" w:defQFormat="0" w:count="371">
     <w:lsdException w:name="Normal" w:uiPriority="0" w:qFormat="1"/>
     <w:lsdException w:name="heading 1" w:uiPriority="9" w:qFormat="1"/>
     <w:lsdException w:name="heading 2" w:semiHidden="1" w:uiPriority="9" w:unhideWhenUsed="1" w:qFormat="1"/>
@@ -1225,11 +1330,6 @@
     <w:lsdException w:name="List Table 5 Dark Accent 6" w:uiPriority="50"/>
     <w:lsdException w:name="List Table 6 Colorful Accent 6" w:uiPriority="51"/>
     <w:lsdException w:name="List Table 7 Colorful Accent 6" w:uiPriority="52"/>
-    <w:lsdException w:name="Mention" w:semiHidden="1" w:unhideWhenUsed="1"/>
-    <w:lsdException w:name="Smart Hyperlink" w:semiHidden="1" w:unhideWhenUsed="1"/>
-    <w:lsdException w:name="Hashtag" w:semiHidden="1" w:unhideWhenUsed="1"/>
-    <w:lsdException w:name="Unresolved Mention" w:semiHidden="1" w:unhideWhenUsed="1"/>
-    <w:lsdException w:name="Smart Link" w:semiHidden="1" w:unhideWhenUsed="1"/>
   </w:latentStyles>
   <w:style w:type="paragraph" w:default="1" w:styleId="Normal">
     <w:name w:val="Normal"/>
@@ -2066,6 +2166,23 @@
 </file>
 
 <file path=customXml/item1.xml><?xml version="1.0" encoding="utf-8"?>
+<p:properties xmlns:p="http://schemas.microsoft.com/office/2006/metadata/properties" xmlns:xsi="http://www.w3.org/2001/XMLSchema-instance" xmlns:pc="http://schemas.microsoft.com/office/infopath/2007/PartnerControls">
+  <documentManagement>
+    <_activity xmlns="c9a8048f-3bed-4260-8681-2f58b18bffbb" xsi:nil="true"/>
+  </documentManagement>
+</p:properties>
+</file>
+
+<file path=customXml/item2.xml><?xml version="1.0" encoding="utf-8"?>
+<?mso-contentType ?>
+<FormTemplates xmlns="http://schemas.microsoft.com/sharepoint/v3/contenttype/forms">
+  <Display>DocumentLibraryForm</Display>
+  <Edit>DocumentLibraryForm</Edit>
+  <New>DocumentLibraryForm</New>
+</FormTemplates>
+</file>
+
+<file path=customXml/item3.xml><?xml version="1.0" encoding="utf-8"?>
 <ct:contentTypeSchema xmlns:ct="http://schemas.microsoft.com/office/2006/metadata/contentType" xmlns:ma="http://schemas.microsoft.com/office/2006/metadata/properties/metaAttributes" ct:_="" ma:_="" ma:contentTypeName="Documento" ma:contentTypeID="0x0101007983D19A064AA94B8192971224DB06E7" ma:contentTypeVersion="6" ma:contentTypeDescription="Crear nuevo documento." ma:contentTypeScope="" ma:versionID="a9d54694e8e8ebdf27d91ff44804161e">
   <xsd:schema xmlns:xsd="http://www.w3.org/2001/XMLSchema" xmlns:xs="http://www.w3.org/2001/XMLSchema" xmlns:p="http://schemas.microsoft.com/office/2006/metadata/properties" xmlns:ns3="c9a8048f-3bed-4260-8681-2f58b18bffbb" targetNamespace="http://schemas.microsoft.com/office/2006/metadata/properties" ma:root="true" ma:fieldsID="14c99db01c53ddc30d694f58c2d4cd88" ns3:_="">
     <xsd:import namespace="c9a8048f-3bed-4260-8681-2f58b18bffbb"/>
@@ -2221,28 +2338,29 @@
 </ct:contentTypeSchema>
 </file>
 
-<file path=customXml/item2.xml><?xml version="1.0" encoding="utf-8"?>
-<?mso-contentType ?>
-<FormTemplates xmlns="http://schemas.microsoft.com/sharepoint/v3/contenttype/forms">
-  <Display>DocumentLibraryForm</Display>
-  <Edit>DocumentLibraryForm</Edit>
-  <New>DocumentLibraryForm</New>
-</FormTemplates>
-</file>
-
-<file path=customXml/item3.xml><?xml version="1.0" encoding="utf-8"?>
-<p:properties xmlns:p="http://schemas.microsoft.com/office/2006/metadata/properties" xmlns:xsi="http://www.w3.org/2001/XMLSchema-instance" xmlns:pc="http://schemas.microsoft.com/office/infopath/2007/PartnerControls">
-  <documentManagement>
-    <_activity xmlns="c9a8048f-3bed-4260-8681-2f58b18bffbb" xsi:nil="true"/>
-  </documentManagement>
-</p:properties>
-</file>
-
 <file path=customXml/item4.xml><?xml version="1.0" encoding="utf-8"?>
 <b:Sources xmlns:b="http://schemas.openxmlformats.org/officeDocument/2006/bibliography" xmlns="http://schemas.openxmlformats.org/officeDocument/2006/bibliography" SelectedStyle="\APASixthEditionOfficeOnline.xsl" StyleName="APA" Version="6"/>
 </file>
 
 <file path=customXml/itemProps1.xml><?xml version="1.0" encoding="utf-8"?>
+<ds:datastoreItem xmlns:ds="http://schemas.openxmlformats.org/officeDocument/2006/customXml" ds:itemID="{9994410F-3717-4C73-885F-98287C068A35}">
+  <ds:schemaRefs>
+    <ds:schemaRef ds:uri="http://schemas.microsoft.com/office/2006/metadata/properties"/>
+    <ds:schemaRef ds:uri="http://schemas.microsoft.com/office/infopath/2007/PartnerControls"/>
+    <ds:schemaRef ds:uri="c9a8048f-3bed-4260-8681-2f58b18bffbb"/>
+  </ds:schemaRefs>
+</ds:datastoreItem>
+</file>
+
+<file path=customXml/itemProps2.xml><?xml version="1.0" encoding="utf-8"?>
+<ds:datastoreItem xmlns:ds="http://schemas.openxmlformats.org/officeDocument/2006/customXml" ds:itemID="{46B831F0-3F6D-4F3C-A82F-AB698C74F02A}">
+  <ds:schemaRefs>
+    <ds:schemaRef ds:uri="http://schemas.microsoft.com/sharepoint/v3/contenttype/forms"/>
+  </ds:schemaRefs>
+</ds:datastoreItem>
+</file>
+
+<file path=customXml/itemProps3.xml><?xml version="1.0" encoding="utf-8"?>
 <ds:datastoreItem xmlns:ds="http://schemas.openxmlformats.org/officeDocument/2006/customXml" ds:itemID="{2B0EF152-4E16-44EE-B7CA-693D150096CB}">
   <ds:schemaRefs>
     <ds:schemaRef ds:uri="http://schemas.microsoft.com/office/2006/metadata/contentType"/>
@@ -2260,26 +2378,8 @@
 </ds:datastoreItem>
 </file>
 
-<file path=customXml/itemProps2.xml><?xml version="1.0" encoding="utf-8"?>
-<ds:datastoreItem xmlns:ds="http://schemas.openxmlformats.org/officeDocument/2006/customXml" ds:itemID="{46B831F0-3F6D-4F3C-A82F-AB698C74F02A}">
-  <ds:schemaRefs>
-    <ds:schemaRef ds:uri="http://schemas.microsoft.com/sharepoint/v3/contenttype/forms"/>
-  </ds:schemaRefs>
-</ds:datastoreItem>
-</file>
-
-<file path=customXml/itemProps3.xml><?xml version="1.0" encoding="utf-8"?>
-<ds:datastoreItem xmlns:ds="http://schemas.openxmlformats.org/officeDocument/2006/customXml" ds:itemID="{9994410F-3717-4C73-885F-98287C068A35}">
-  <ds:schemaRefs>
-    <ds:schemaRef ds:uri="http://schemas.microsoft.com/office/2006/metadata/properties"/>
-    <ds:schemaRef ds:uri="http://schemas.microsoft.com/office/infopath/2007/PartnerControls"/>
-    <ds:schemaRef ds:uri="c9a8048f-3bed-4260-8681-2f58b18bffbb"/>
-  </ds:schemaRefs>
-</ds:datastoreItem>
-</file>
-
 <file path=customXml/itemProps4.xml><?xml version="1.0" encoding="utf-8"?>
-<ds:datastoreItem xmlns:ds="http://schemas.openxmlformats.org/officeDocument/2006/customXml" ds:itemID="{7732C11A-9419-4618-B5DB-8553573FAE81}">
+<ds:datastoreItem xmlns:ds="http://schemas.openxmlformats.org/officeDocument/2006/customXml" ds:itemID="{97E69E32-6CB8-4093-891B-FF9A242AF2F3}">
   <ds:schemaRefs>
     <ds:schemaRef ds:uri="http://schemas.openxmlformats.org/officeDocument/2006/bibliography"/>
   </ds:schemaRefs>

</xml_diff>